<commit_message>
Pre-move commit: adding ranked grant list scraping functionality
This commit:
- Corrects some typos in the project diary for last week
- Adds filtering to the links to ensure only valid links remain
- Adds the basis of scrapping functionality to collect the ranked lists of grants produced by panels.
</commit_message>
<xml_diff>
--- a/Project Progress/2021-07-15-Project Diary.docx
+++ b/Project Progress/2021-07-15-Project Diary.docx
@@ -22,7 +22,10 @@
         <w:t xml:space="preserve"> </w:t>
       </w:r>
       <w:r>
-        <w:t>08/07/2021</w:t>
+        <w:t>15</w:t>
+      </w:r>
+      <w:r>
+        <w:t>/07/2021</w:t>
       </w:r>
     </w:p>
     <w:p>
@@ -124,13 +127,8 @@
       <w:r>
         <w:t xml:space="preserve">Split the functionality of the </w:t>
       </w:r>
-      <w:proofErr w:type="spellStart"/>
-      <w:r>
-        <w:t>get_panel_data</w:t>
-      </w:r>
-      <w:proofErr w:type="spellEnd"/>
-      <w:r>
-        <w:t xml:space="preserve">() function into a sweet function containing the </w:t>
+      <w:r>
+        <w:t xml:space="preserve">get_panel_data() function into a sweet function containing the </w:t>
       </w:r>
       <w:r>
         <w:t>main functionality and a wrapper function that handles errors and general logging functionality.</w:t>
@@ -151,15 +149,7 @@
         <w:t>functionality</w:t>
       </w:r>
       <w:r>
-        <w:t xml:space="preserve"> from the </w:t>
-      </w:r>
-      <w:proofErr w:type="spellStart"/>
-      <w:r>
-        <w:t>log_bind_row</w:t>
-      </w:r>
-      <w:proofErr w:type="spellEnd"/>
-      <w:r>
-        <w:t>() function to improve debugging</w:t>
+        <w:t xml:space="preserve"> from the log_bind_row() function to improve debugging</w:t>
       </w:r>
       <w:r>
         <w:t xml:space="preserve"> and change error handling behaviour</w:t>
@@ -177,26 +167,10 @@
         </w:numPr>
       </w:pPr>
       <w:r>
-        <w:t xml:space="preserve">Found and resolved an issue with </w:t>
-      </w:r>
-      <w:proofErr w:type="spellStart"/>
-      <w:r>
-        <w:t>panel_id</w:t>
-      </w:r>
-      <w:proofErr w:type="spellEnd"/>
-      <w:r>
-        <w:t xml:space="preserve"> </w:t>
-      </w:r>
-      <w:r>
-        <w:t xml:space="preserve">regex; typo in the </w:t>
-      </w:r>
-      <w:proofErr w:type="spellStart"/>
-      <w:r>
-        <w:t>str_match</w:t>
-      </w:r>
-      <w:proofErr w:type="spellEnd"/>
-      <w:r>
-        <w:t>() function.</w:t>
+        <w:t xml:space="preserve">Found and resolved an issue with panel_id </w:t>
+      </w:r>
+      <w:r>
+        <w:t>regex; typo in the str_match() function.</w:t>
       </w:r>
     </w:p>
     <w:p>
@@ -247,23 +221,7 @@
         </w:numPr>
       </w:pPr>
       <w:r>
-        <w:t xml:space="preserve">Expanded functionality of </w:t>
-      </w:r>
-      <w:proofErr w:type="spellStart"/>
-      <w:r>
-        <w:t>extract_tables</w:t>
-      </w:r>
-      <w:proofErr w:type="spellEnd"/>
-      <w:r>
-        <w:t xml:space="preserve">() and </w:t>
-      </w:r>
-      <w:proofErr w:type="spellStart"/>
-      <w:r>
-        <w:t>extract_elements</w:t>
-      </w:r>
-      <w:proofErr w:type="spellEnd"/>
-      <w:r>
-        <w:t>() to better handle missing elements and not error</w:t>
+        <w:t>Expanded functionality of extract_tables() and extract_elements() to better handle missing elements and not error</w:t>
       </w:r>
       <w:r>
         <w:t>. Logging was made clears as a result.</w:t>
@@ -281,26 +239,10 @@
         <w:t xml:space="preserve">Successfully tested a single </w:t>
       </w:r>
       <w:r>
-        <w:t xml:space="preserve">link run of </w:t>
-      </w:r>
-      <w:proofErr w:type="spellStart"/>
-      <w:r>
-        <w:t>sweet_get_panel_data</w:t>
-      </w:r>
-      <w:proofErr w:type="spellEnd"/>
-      <w:r>
-        <w:t>()</w:t>
-      </w:r>
-      <w:r>
-        <w:t xml:space="preserve"> and </w:t>
-      </w:r>
-      <w:proofErr w:type="spellStart"/>
-      <w:r>
-        <w:t>get_panel_data</w:t>
-      </w:r>
-      <w:proofErr w:type="spellEnd"/>
-      <w:r>
-        <w:t>() [wrapper function]</w:t>
+        <w:t>link run of sweet_get_panel_data()</w:t>
+      </w:r>
+      <w:r>
+        <w:t xml:space="preserve"> and get_panel_data() [wrapper function]</w:t>
       </w:r>
     </w:p>
     <w:p>
@@ -312,15 +254,7 @@
         </w:numPr>
       </w:pPr>
       <w:r>
-        <w:t xml:space="preserve">Add conditional running functionality to </w:t>
-      </w:r>
-      <w:proofErr w:type="spellStart"/>
-      <w:r>
-        <w:t>log_bind_row</w:t>
-      </w:r>
-      <w:proofErr w:type="spellEnd"/>
-      <w:r>
-        <w:t>() testing if elements were found in the extract functions.</w:t>
+        <w:t>Add conditional running functionality to log_bind_row() testing if elements were found in the extract functions.</w:t>
       </w:r>
     </w:p>
     <w:p>
@@ -332,15 +266,7 @@
         </w:numPr>
       </w:pPr>
       <w:r>
-        <w:t xml:space="preserve">Resolved a </w:t>
-      </w:r>
-      <w:proofErr w:type="spellStart"/>
-      <w:r>
-        <w:t>bind_rows</w:t>
-      </w:r>
-      <w:proofErr w:type="spellEnd"/>
-      <w:r>
-        <w:t xml:space="preserve"> error where columns of same names but different datatypes were </w:t>
+        <w:t xml:space="preserve">Resolved a bind_rows error where columns of same names but different datatypes were </w:t>
       </w:r>
       <w:r>
         <w:t>being bound together. Coerced all columns to characters for conversion to more appropriate datatypes later.</w:t>
@@ -373,15 +299,7 @@
         <w:t>Investigated issue with #dgSiftByNum CSS elements not being picked up</w:t>
       </w:r>
       <w:r>
-        <w:t xml:space="preserve">; </w:t>
-      </w:r>
-      <w:proofErr w:type="spellStart"/>
-      <w:r>
-        <w:t>css</w:t>
-      </w:r>
-      <w:proofErr w:type="spellEnd"/>
-      <w:r>
-        <w:t xml:space="preserve"> selector had a typo.</w:t>
+        <w:t>; css selector had a typo.</w:t>
       </w:r>
     </w:p>
     <w:p>
@@ -687,23 +605,7 @@
                 <w:rFonts w:ascii="Calibri" w:hAnsi="Calibri" w:cs="Calibri"/>
                 <w:color w:val="000000"/>
               </w:rPr>
-              <w:t xml:space="preserve">Stack Overflow: Advanced </w:t>
-            </w:r>
-            <w:proofErr w:type="spellStart"/>
-            <w:r>
-              <w:rPr>
-                <w:rFonts w:ascii="Calibri" w:hAnsi="Calibri" w:cs="Calibri"/>
-                <w:color w:val="000000"/>
-              </w:rPr>
-              <w:t>TryCatch</w:t>
-            </w:r>
-            <w:proofErr w:type="spellEnd"/>
-            <w:r>
-              <w:rPr>
-                <w:rFonts w:ascii="Calibri" w:hAnsi="Calibri" w:cs="Calibri"/>
-                <w:color w:val="000000"/>
-              </w:rPr>
-              <w:t xml:space="preserve"> statements</w:t>
+              <w:t>Stack Overflow: Advanced TryCatch statements</w:t>
             </w:r>
           </w:p>
         </w:tc>
@@ -895,23 +797,7 @@
                 <w:rFonts w:ascii="Calibri" w:hAnsi="Calibri" w:cs="Calibri"/>
                 <w:color w:val="000000"/>
               </w:rPr>
-              <w:t xml:space="preserve">Used </w:t>
-            </w:r>
-            <w:proofErr w:type="spellStart"/>
-            <w:r>
-              <w:rPr>
-                <w:rFonts w:ascii="Calibri" w:hAnsi="Calibri" w:cs="Calibri"/>
-                <w:color w:val="000000"/>
-              </w:rPr>
-              <w:t>vinettes</w:t>
-            </w:r>
-            <w:proofErr w:type="spellEnd"/>
-            <w:r>
-              <w:rPr>
-                <w:rFonts w:ascii="Calibri" w:hAnsi="Calibri" w:cs="Calibri"/>
-                <w:color w:val="000000"/>
-              </w:rPr>
-              <w:t>/tutorial to develop progress bar functionality</w:t>
+              <w:t>Used vinettes/tutorial to develop progress bar functionality</w:t>
             </w:r>
           </w:p>
         </w:tc>
@@ -933,7 +819,6 @@
                 <w:color w:val="000000"/>
               </w:rPr>
             </w:pPr>
-            <w:proofErr w:type="spellStart"/>
             <w:r>
               <w:rPr>
                 <w:rFonts w:ascii="Calibri" w:hAnsi="Calibri" w:cs="Calibri"/>
@@ -941,7 +826,6 @@
               </w:rPr>
               <w:t>Rvest</w:t>
             </w:r>
-            <w:proofErr w:type="spellEnd"/>
           </w:p>
         </w:tc>
         <w:tc>
@@ -1058,17 +942,8 @@
                 <w:rFonts w:ascii="Calibri" w:hAnsi="Calibri" w:cs="Calibri"/>
                 <w:color w:val="000000"/>
               </w:rPr>
-              <w:t xml:space="preserve">Used to request and convert JSON files into </w:t>
+              <w:t>Used to request and convert JSON files into dataframes</w:t>
             </w:r>
-            <w:proofErr w:type="spellStart"/>
-            <w:r>
-              <w:rPr>
-                <w:rFonts w:ascii="Calibri" w:hAnsi="Calibri" w:cs="Calibri"/>
-                <w:color w:val="000000"/>
-              </w:rPr>
-              <w:t>dataframes</w:t>
-            </w:r>
-            <w:proofErr w:type="spellEnd"/>
           </w:p>
         </w:tc>
       </w:tr>
@@ -1160,53 +1035,12 @@
                 <w:color w:val="000000"/>
               </w:rPr>
             </w:pPr>
-            <w:proofErr w:type="spellStart"/>
             <w:r>
               <w:rPr>
                 <w:rFonts w:ascii="Calibri" w:hAnsi="Calibri" w:cs="Calibri"/>
                 <w:color w:val="000000"/>
               </w:rPr>
-              <w:t>rvest</w:t>
-            </w:r>
-            <w:proofErr w:type="spellEnd"/>
-            <w:r>
-              <w:rPr>
-                <w:rFonts w:ascii="Calibri" w:hAnsi="Calibri" w:cs="Calibri"/>
-                <w:color w:val="000000"/>
-              </w:rPr>
-              <w:t xml:space="preserve"> Error in </w:t>
-            </w:r>
-            <w:proofErr w:type="spellStart"/>
-            <w:r>
-              <w:rPr>
-                <w:rFonts w:ascii="Calibri" w:hAnsi="Calibri" w:cs="Calibri"/>
-                <w:color w:val="000000"/>
-              </w:rPr>
-              <w:t>open.connection</w:t>
-            </w:r>
-            <w:proofErr w:type="spellEnd"/>
-            <w:r>
-              <w:rPr>
-                <w:rFonts w:ascii="Calibri" w:hAnsi="Calibri" w:cs="Calibri"/>
-                <w:color w:val="000000"/>
-              </w:rPr>
-              <w:t>(x, “</w:t>
-            </w:r>
-            <w:proofErr w:type="spellStart"/>
-            <w:r>
-              <w:rPr>
-                <w:rFonts w:ascii="Calibri" w:hAnsi="Calibri" w:cs="Calibri"/>
-                <w:color w:val="000000"/>
-              </w:rPr>
-              <w:t>rb</w:t>
-            </w:r>
-            <w:proofErr w:type="spellEnd"/>
-            <w:r>
-              <w:rPr>
-                <w:rFonts w:ascii="Calibri" w:hAnsi="Calibri" w:cs="Calibri"/>
-                <w:color w:val="000000"/>
-              </w:rPr>
-              <w:t>”)</w:t>
+              <w:t>rvest Error in open.connection(x, “rb”)</w:t>
             </w:r>
           </w:p>
         </w:tc>
@@ -1250,23 +1084,7 @@
                 <w:rFonts w:ascii="Calibri" w:hAnsi="Calibri" w:cs="Calibri"/>
                 <w:color w:val="000000"/>
               </w:rPr>
-              <w:t xml:space="preserve">Used to solve error with html document </w:t>
-            </w:r>
-            <w:proofErr w:type="spellStart"/>
-            <w:r>
-              <w:rPr>
-                <w:rFonts w:ascii="Calibri" w:hAnsi="Calibri" w:cs="Calibri"/>
-                <w:color w:val="000000"/>
-              </w:rPr>
-              <w:t>retreval</w:t>
-            </w:r>
-            <w:proofErr w:type="spellEnd"/>
-            <w:r>
-              <w:rPr>
-                <w:rFonts w:ascii="Calibri" w:hAnsi="Calibri" w:cs="Calibri"/>
-                <w:color w:val="000000"/>
-              </w:rPr>
-              <w:t xml:space="preserve"> and develop more stable method.</w:t>
+              <w:t>Used to solve error with html document retreval and develop more stable method.</w:t>
             </w:r>
           </w:p>
         </w:tc>
@@ -1433,7 +1251,6 @@
                 <w:color w:val="000000"/>
               </w:rPr>
             </w:pPr>
-            <w:proofErr w:type="spellStart"/>
             <w:r>
               <w:rPr>
                 <w:rFonts w:ascii="Calibri" w:hAnsi="Calibri" w:cs="Calibri"/>
@@ -1441,7 +1258,6 @@
               </w:rPr>
               <w:t>DrawSQL</w:t>
             </w:r>
-            <w:proofErr w:type="spellEnd"/>
           </w:p>
         </w:tc>
         <w:tc>
@@ -1571,6 +1387,30 @@
       </w:r>
       <w:r>
         <w:t>schema.</w:t>
+      </w:r>
+    </w:p>
+    <w:p>
+      <w:pPr>
+        <w:pStyle w:val="ListParagraph"/>
+        <w:numPr>
+          <w:ilvl w:val="0"/>
+          <w:numId w:val="3"/>
+        </w:numPr>
+      </w:pPr>
+      <w:r>
+        <w:t xml:space="preserve">Search and collect data from Grants on the Web on grants and people. </w:t>
+      </w:r>
+    </w:p>
+    <w:p>
+      <w:pPr>
+        <w:pStyle w:val="ListParagraph"/>
+        <w:numPr>
+          <w:ilvl w:val="0"/>
+          <w:numId w:val="3"/>
+        </w:numPr>
+      </w:pPr>
+      <w:r>
+        <w:t>Investigate and create a table of linked grants (either similar cluster projects or continued projects)</w:t>
       </w:r>
     </w:p>
     <w:sectPr>

</xml_diff>